<commit_message>
ReadMe.docx updates with new links
</commit_message>
<xml_diff>
--- a/IT Bot/Connect to a Printer/Enterprise AtBot Demo/1 - Read Me.docx
+++ b/IT Bot/Connect to a Printer/Enterprise AtBot Demo/1 - Read Me.docx
@@ -94,13 +94,11 @@
         <w:t xml:space="preserve"> and printing is sometimes a confounding process. The bot doesn’t only help the user </w:t>
       </w:r>
       <w:r>
-        <w:t xml:space="preserve">connect to a printer; it also </w:t>
-      </w:r>
-      <w:proofErr w:type="gramStart"/>
-      <w:r>
-        <w:t>suggest</w:t>
-      </w:r>
-      <w:proofErr w:type="gramEnd"/>
+        <w:t>connect to a printer; it also suggest</w:t>
+      </w:r>
+      <w:r>
+        <w:t>s</w:t>
+      </w:r>
       <w:r>
         <w:t xml:space="preserve"> a printer to the user based on where they work (or where they want to print) and which type of printer they need.</w:t>
       </w:r>
@@ -214,429 +212,186 @@
         <w:lastRenderedPageBreak/>
         <w:t xml:space="preserve">Download the LUIS App (JSON file) stored in the </w:t>
       </w:r>
-      <w:hyperlink r:id="rId10">
+      <w:hyperlink r:id="rId10" w:history="1">
         <w:r>
           <w:rPr>
             <w:rStyle w:val="Hyperlink"/>
           </w:rPr>
-          <w:t>demo resources folder</w:t>
+          <w:t xml:space="preserve">demo resources </w:t>
         </w:r>
-      </w:hyperlink>
-      <w:r>
-        <w:t>.</w:t>
-      </w:r>
-    </w:p>
-    <w:p>
-      <w:pPr>
-        <w:pStyle w:val="ListParagraph"/>
-        <w:numPr>
-          <w:ilvl w:val="0"/>
-          <w:numId w:val="2"/>
-        </w:numPr>
-      </w:pPr>
-      <w:r>
-        <w:t>Open luis.ai and sign in.</w:t>
-      </w:r>
-    </w:p>
-    <w:p>
-      <w:pPr>
-        <w:pStyle w:val="ListParagraph"/>
-        <w:numPr>
-          <w:ilvl w:val="0"/>
-          <w:numId w:val="2"/>
-        </w:numPr>
-      </w:pPr>
-      <w:r>
-        <w:t>I</w:t>
-      </w:r>
-      <w:r>
-        <w:t xml:space="preserve">n the My Apps listing, click </w:t>
-      </w:r>
-      <w:r>
-        <w:rPr>
-          <w:b/>
-        </w:rPr>
-        <w:t>Import new app</w:t>
-      </w:r>
-      <w:r>
-        <w:t xml:space="preserve"> &gt; </w:t>
-      </w:r>
-      <w:r>
-        <w:rPr>
-          <w:b/>
-        </w:rPr>
-        <w:t xml:space="preserve">Choose app file (JSON </w:t>
-      </w:r>
-      <w:proofErr w:type="gramStart"/>
-      <w:r>
-        <w:rPr>
-          <w:b/>
-        </w:rPr>
-        <w:t>format)…</w:t>
-      </w:r>
-      <w:proofErr w:type="gramEnd"/>
-      <w:r>
-        <w:t xml:space="preserve"> &gt; </w:t>
-      </w:r>
-      <w:r>
-        <w:rPr>
-          <w:b/>
-        </w:rPr>
-        <w:t>upload</w:t>
-      </w:r>
-      <w:r>
-        <w:t xml:space="preserve"> the file downloaded in Step 1 of this section</w:t>
-      </w:r>
-      <w:r>
-        <w:t xml:space="preserve"> &gt; </w:t>
-      </w:r>
-      <w:r>
-        <w:rPr>
-          <w:b/>
-        </w:rPr>
-        <w:t>Train</w:t>
-      </w:r>
-      <w:r>
-        <w:t xml:space="preserve"> &gt; </w:t>
-      </w:r>
-      <w:r>
-        <w:rPr>
-          <w:b/>
-        </w:rPr>
-        <w:t>Publish</w:t>
-      </w:r>
-      <w:r>
-        <w:rPr>
-          <w:b/>
-        </w:rPr>
-        <w:t xml:space="preserve"> </w:t>
-      </w:r>
-      <w:r>
-        <w:t>(to production)</w:t>
-      </w:r>
-      <w:r>
-        <w:t>.</w:t>
-      </w:r>
-    </w:p>
-    <w:p>
-      <w:pPr>
-        <w:pStyle w:val="ListParagraph"/>
-        <w:numPr>
-          <w:ilvl w:val="0"/>
-          <w:numId w:val="2"/>
-        </w:numPr>
-      </w:pPr>
-      <w:r>
-        <w:t xml:space="preserve">Click your name in the top-right corner &gt; </w:t>
-      </w:r>
-      <w:r>
-        <w:rPr>
-          <w:b/>
-        </w:rPr>
-        <w:t>Settings</w:t>
-      </w:r>
-      <w:r>
-        <w:t xml:space="preserve">. </w:t>
-      </w:r>
-    </w:p>
-    <w:p>
-      <w:pPr>
-        <w:pStyle w:val="ListParagraph"/>
-        <w:numPr>
-          <w:ilvl w:val="0"/>
-          <w:numId w:val="2"/>
-        </w:numPr>
-      </w:pPr>
-      <w:r>
-        <w:t xml:space="preserve">Copy your </w:t>
-      </w:r>
-      <w:r>
-        <w:rPr>
-          <w:b/>
-        </w:rPr>
-        <w:t>Authoring Key</w:t>
-      </w:r>
-      <w:r>
-        <w:t xml:space="preserve">. </w:t>
-      </w:r>
-      <w:r>
-        <w:t>Place it somewhere for later (a text file, a Word document, a task in Outlook, etc.).</w:t>
-      </w:r>
-    </w:p>
-    <w:p>
-      <w:pPr>
-        <w:pStyle w:val="Heading1"/>
-        <w:numPr>
-          <w:ilvl w:val="0"/>
-          <w:numId w:val="5"/>
-        </w:numPr>
-        <w:ind w:left="360"/>
-      </w:pPr>
-      <w:r>
-        <w:t>Create the LUIS Intent Vector</w:t>
-      </w:r>
-    </w:p>
-    <w:p>
-      <w:r>
-        <w:t>The LUIS Intent Vector adds on the LUIS intent by making certain input required. If some input wasn’t provided, the IV will then request the input from the user</w:t>
-      </w:r>
-      <w:r>
-        <w:t>.</w:t>
-      </w:r>
-      <w:r>
-        <w:t xml:space="preserve"> In the case of this Skill, the required information is the chrome type of the preferred printer (color or black and white)</w:t>
-      </w:r>
-      <w:r>
-        <w:t>. The bot will need to know this before it can find a printer for the requesting user.</w:t>
-      </w:r>
-    </w:p>
-    <w:p>
-      <w:pPr>
-        <w:pStyle w:val="ListParagraph"/>
-        <w:numPr>
-          <w:ilvl w:val="0"/>
-          <w:numId w:val="3"/>
-        </w:numPr>
-      </w:pPr>
-      <w:r>
-        <w:t>Open the AtBot Admin Portal at admin.atbot.io.</w:t>
-      </w:r>
-    </w:p>
-    <w:p>
-      <w:pPr>
-        <w:pStyle w:val="ListParagraph"/>
-        <w:numPr>
-          <w:ilvl w:val="0"/>
-          <w:numId w:val="3"/>
-        </w:numPr>
-      </w:pPr>
-      <w:r>
-        <w:t xml:space="preserve">Click </w:t>
-      </w:r>
-      <w:r>
-        <w:rPr>
-          <w:b/>
-        </w:rPr>
-        <w:t>AI Integrations</w:t>
-      </w:r>
-      <w:r>
-        <w:t xml:space="preserve"> &gt; </w:t>
-      </w:r>
-      <w:r>
-        <w:rPr>
-          <w:b/>
-        </w:rPr>
-        <w:t>LUIS Intent Vectors</w:t>
-      </w:r>
-      <w:r>
-        <w:t xml:space="preserve"> &gt; </w:t>
-      </w:r>
-      <w:r>
-        <w:rPr>
-          <w:b/>
-        </w:rPr>
-        <w:t>Create Intent Vector</w:t>
-      </w:r>
-      <w:r>
-        <w:t>.</w:t>
-      </w:r>
-    </w:p>
-    <w:p>
-      <w:pPr>
-        <w:pStyle w:val="ListParagraph"/>
-        <w:numPr>
-          <w:ilvl w:val="0"/>
-          <w:numId w:val="3"/>
-        </w:numPr>
-      </w:pPr>
-      <w:r>
-        <w:t>Enter the LUIS App Region.</w:t>
-      </w:r>
-    </w:p>
-    <w:p>
-      <w:pPr>
-        <w:pStyle w:val="ListParagraph"/>
-        <w:numPr>
-          <w:ilvl w:val="0"/>
-          <w:numId w:val="3"/>
-        </w:numPr>
-      </w:pPr>
-      <w:r>
-        <w:t xml:space="preserve">Enter the copied </w:t>
-      </w:r>
-      <w:r>
-        <w:rPr>
-          <w:b/>
-        </w:rPr>
-        <w:t>Authoring Key</w:t>
-      </w:r>
-      <w:r>
-        <w:t xml:space="preserve"> from step B.5.</w:t>
-      </w:r>
-    </w:p>
-    <w:p>
-      <w:pPr>
-        <w:pStyle w:val="ListParagraph"/>
-        <w:numPr>
-          <w:ilvl w:val="0"/>
-          <w:numId w:val="3"/>
-        </w:numPr>
-      </w:pPr>
-      <w:r>
-        <w:t>Select the LUIS App (</w:t>
-      </w:r>
-      <w:r>
-        <w:t>the default name of the provided App is “</w:t>
-      </w:r>
-      <w:r>
-        <w:t>Connect to Printer</w:t>
-      </w:r>
-      <w:r>
-        <w:t>”).</w:t>
-      </w:r>
-    </w:p>
-    <w:p>
-      <w:pPr>
-        <w:pStyle w:val="ListParagraph"/>
-        <w:numPr>
-          <w:ilvl w:val="0"/>
-          <w:numId w:val="3"/>
-        </w:numPr>
-      </w:pPr>
-      <w:r>
-        <w:t>Select the LUIS Intent (the default name of the provided Intent is “</w:t>
-      </w:r>
-      <w:r>
-        <w:t>Connect to Printer</w:t>
-      </w:r>
-      <w:r>
-        <w:t>”).</w:t>
-      </w:r>
-    </w:p>
-    <w:p>
-      <w:pPr>
-        <w:pStyle w:val="ListParagraph"/>
-        <w:numPr>
-          <w:ilvl w:val="0"/>
-          <w:numId w:val="3"/>
-        </w:numPr>
-      </w:pPr>
-      <w:r>
-        <w:t xml:space="preserve">Click </w:t>
-      </w:r>
-      <w:r>
-        <w:rPr>
-          <w:b/>
-        </w:rPr>
-        <w:t>Create Intent Vector</w:t>
-      </w:r>
-      <w:r>
-        <w:t>.</w:t>
-      </w:r>
-    </w:p>
-    <w:p>
-      <w:pPr>
-        <w:pStyle w:val="ListParagraph"/>
-        <w:numPr>
-          <w:ilvl w:val="0"/>
-          <w:numId w:val="3"/>
-        </w:numPr>
-      </w:pPr>
-      <w:r>
-        <w:t xml:space="preserve">Add </w:t>
-      </w:r>
-      <w:r>
-        <w:t>the</w:t>
-      </w:r>
-      <w:r>
-        <w:t xml:space="preserve"> </w:t>
-      </w:r>
-      <w:r>
-        <w:rPr>
-          <w:b/>
-        </w:rPr>
-        <w:t>Available Entit</w:t>
-      </w:r>
-      <w:r>
-        <w:rPr>
-          <w:b/>
-        </w:rPr>
-        <w:t>y</w:t>
-      </w:r>
-      <w:r>
-        <w:t xml:space="preserve"> </w:t>
-      </w:r>
-      <w:r>
-        <w:t xml:space="preserve">(Printer type) </w:t>
-      </w:r>
-      <w:r>
-        <w:t>as</w:t>
-      </w:r>
-      <w:r>
-        <w:t xml:space="preserve"> a</w:t>
-      </w:r>
-      <w:r>
-        <w:t xml:space="preserve"> </w:t>
-      </w:r>
-      <w:r>
-        <w:rPr>
-          <w:b/>
-        </w:rPr>
-        <w:t>Configured Entit</w:t>
-      </w:r>
-      <w:r>
-        <w:rPr>
-          <w:b/>
-        </w:rPr>
-        <w:t>y</w:t>
-      </w:r>
-      <w:r>
-        <w:t xml:space="preserve"> by pressing the plus sign next to the entity in the </w:t>
-      </w:r>
-      <w:r>
-        <w:rPr>
-          <w:b/>
-        </w:rPr>
-        <w:t>Available Entities</w:t>
-      </w:r>
-      <w:r>
-        <w:t xml:space="preserve"> column.</w:t>
-      </w:r>
-    </w:p>
-    <w:p>
-      <w:pPr>
-        <w:pStyle w:val="ListParagraph"/>
-        <w:numPr>
-          <w:ilvl w:val="0"/>
-          <w:numId w:val="3"/>
-        </w:numPr>
-      </w:pPr>
-      <w:r>
-        <w:t xml:space="preserve">Configure the entities to look like the LUIS Intent Vector file in the </w:t>
-      </w:r>
-      <w:hyperlink r:id="rId11">
         <w:r>
           <w:rPr>
             <w:rStyle w:val="Hyperlink"/>
           </w:rPr>
-          <w:t>demo resources folder</w:t>
+          <w:t>GitHub</w:t>
         </w:r>
       </w:hyperlink>
       <w:r>
         <w:t>.</w:t>
       </w:r>
-      <w:r>
-        <w:t xml:space="preserve"> Exact text match is required for </w:t>
-      </w:r>
-      <w:r>
-        <w:rPr>
-          <w:b/>
-          <w:bCs/>
-        </w:rPr>
-        <w:t>Choices Options</w:t>
+    </w:p>
+    <w:p>
+      <w:pPr>
+        <w:pStyle w:val="ListParagraph"/>
+        <w:numPr>
+          <w:ilvl w:val="0"/>
+          <w:numId w:val="2"/>
+        </w:numPr>
+      </w:pPr>
+      <w:r>
+        <w:t>Open luis.ai and sign in.</w:t>
+      </w:r>
+    </w:p>
+    <w:p>
+      <w:pPr>
+        <w:pStyle w:val="ListParagraph"/>
+        <w:numPr>
+          <w:ilvl w:val="0"/>
+          <w:numId w:val="2"/>
+        </w:numPr>
+      </w:pPr>
+      <w:r>
+        <w:t>I</w:t>
+      </w:r>
+      <w:r>
+        <w:t xml:space="preserve">n the My Apps listing, click </w:t>
+      </w:r>
+      <w:r>
+        <w:rPr>
+          <w:b/>
+        </w:rPr>
+        <w:t>Import new app</w:t>
+      </w:r>
+      <w:r>
+        <w:t xml:space="preserve"> &gt; </w:t>
+      </w:r>
+      <w:r>
+        <w:rPr>
+          <w:b/>
+        </w:rPr>
+        <w:t xml:space="preserve">Choose app file (JSON </w:t>
+      </w:r>
+      <w:proofErr w:type="gramStart"/>
+      <w:r>
+        <w:rPr>
+          <w:b/>
+        </w:rPr>
+        <w:t>format)…</w:t>
+      </w:r>
+      <w:proofErr w:type="gramEnd"/>
+      <w:r>
+        <w:t xml:space="preserve"> &gt; </w:t>
+      </w:r>
+      <w:r>
+        <w:rPr>
+          <w:b/>
+        </w:rPr>
+        <w:t>upload</w:t>
+      </w:r>
+      <w:r>
+        <w:t xml:space="preserve"> the file downloaded in Step 1 of this section</w:t>
+      </w:r>
+      <w:r>
+        <w:t xml:space="preserve"> &gt; </w:t>
+      </w:r>
+      <w:r>
+        <w:rPr>
+          <w:b/>
+        </w:rPr>
+        <w:t>Train</w:t>
+      </w:r>
+      <w:r>
+        <w:t xml:space="preserve"> &gt; </w:t>
+      </w:r>
+      <w:r>
+        <w:rPr>
+          <w:b/>
+        </w:rPr>
+        <w:t>Publish</w:t>
+      </w:r>
+      <w:r>
+        <w:rPr>
+          <w:b/>
+        </w:rPr>
+        <w:t xml:space="preserve"> </w:t>
+      </w:r>
+      <w:r>
+        <w:t>(to production)</w:t>
       </w:r>
       <w:r>
         <w:t>.</w:t>
+      </w:r>
+    </w:p>
+    <w:p>
+      <w:pPr>
+        <w:pStyle w:val="ListParagraph"/>
+        <w:numPr>
+          <w:ilvl w:val="0"/>
+          <w:numId w:val="2"/>
+        </w:numPr>
+      </w:pPr>
+      <w:r>
+        <w:t xml:space="preserve">Click your name in the top-right corner &gt; </w:t>
+      </w:r>
+      <w:r>
+        <w:rPr>
+          <w:b/>
+        </w:rPr>
+        <w:t>Settings</w:t>
+      </w:r>
+      <w:r>
+        <w:t xml:space="preserve">. </w:t>
+      </w:r>
+    </w:p>
+    <w:p>
+      <w:pPr>
+        <w:pStyle w:val="ListParagraph"/>
+        <w:numPr>
+          <w:ilvl w:val="0"/>
+          <w:numId w:val="2"/>
+        </w:numPr>
+      </w:pPr>
+      <w:r>
+        <w:t xml:space="preserve">Copy your </w:t>
+      </w:r>
+      <w:r>
+        <w:rPr>
+          <w:b/>
+        </w:rPr>
+        <w:t>Authoring Key</w:t>
+      </w:r>
+      <w:r>
+        <w:t xml:space="preserve">. </w:t>
+      </w:r>
+      <w:r>
+        <w:t>Place it somewhere for later (a text file, a Word document, a task in Outlook, etc.).</w:t>
+      </w:r>
+    </w:p>
+    <w:p>
+      <w:pPr>
+        <w:pStyle w:val="Heading1"/>
+        <w:numPr>
+          <w:ilvl w:val="0"/>
+          <w:numId w:val="5"/>
+        </w:numPr>
+        <w:ind w:left="360"/>
+      </w:pPr>
+      <w:r>
+        <w:t>Create the LUIS Intent Vector</w:t>
+      </w:r>
+    </w:p>
+    <w:p>
+      <w:r>
+        <w:t>The LUIS Intent Vector adds on the LUIS intent by making certain input required. If some input wasn’t provided, the IV will then request the input from the user</w:t>
+      </w:r>
+      <w:r>
+        <w:t>.</w:t>
+      </w:r>
+      <w:r>
+        <w:t xml:space="preserve"> In the case of this Skill, the required information is the chrome type of the preferred printer (color or black and white)</w:t>
+      </w:r>
+      <w:r>
+        <w:t>. The bot will need to know this before it can find a printer for the requesting user.</w:t>
       </w:r>
     </w:p>
     <w:p>
@@ -648,6 +403,255 @@
         </w:numPr>
       </w:pPr>
       <w:r>
+        <w:t>Open the AtBot Admin Portal at admin.atbot.io.</w:t>
+      </w:r>
+    </w:p>
+    <w:p>
+      <w:pPr>
+        <w:pStyle w:val="ListParagraph"/>
+        <w:numPr>
+          <w:ilvl w:val="0"/>
+          <w:numId w:val="3"/>
+        </w:numPr>
+      </w:pPr>
+      <w:r>
+        <w:t xml:space="preserve">Click </w:t>
+      </w:r>
+      <w:r>
+        <w:rPr>
+          <w:b/>
+        </w:rPr>
+        <w:t>AI Integrations</w:t>
+      </w:r>
+      <w:r>
+        <w:t xml:space="preserve"> &gt; </w:t>
+      </w:r>
+      <w:r>
+        <w:rPr>
+          <w:b/>
+        </w:rPr>
+        <w:t>LUIS Intent Vectors</w:t>
+      </w:r>
+      <w:r>
+        <w:t xml:space="preserve"> &gt; </w:t>
+      </w:r>
+      <w:r>
+        <w:rPr>
+          <w:b/>
+        </w:rPr>
+        <w:t>Create Intent Vector</w:t>
+      </w:r>
+      <w:r>
+        <w:t>.</w:t>
+      </w:r>
+    </w:p>
+    <w:p>
+      <w:pPr>
+        <w:pStyle w:val="ListParagraph"/>
+        <w:numPr>
+          <w:ilvl w:val="0"/>
+          <w:numId w:val="3"/>
+        </w:numPr>
+      </w:pPr>
+      <w:r>
+        <w:t>Enter the LUIS App Region.</w:t>
+      </w:r>
+    </w:p>
+    <w:p>
+      <w:pPr>
+        <w:pStyle w:val="ListParagraph"/>
+        <w:numPr>
+          <w:ilvl w:val="0"/>
+          <w:numId w:val="3"/>
+        </w:numPr>
+      </w:pPr>
+      <w:r>
+        <w:t xml:space="preserve">Enter the copied </w:t>
+      </w:r>
+      <w:r>
+        <w:rPr>
+          <w:b/>
+        </w:rPr>
+        <w:t>Authoring Key</w:t>
+      </w:r>
+      <w:r>
+        <w:t xml:space="preserve"> from step B.5.</w:t>
+      </w:r>
+    </w:p>
+    <w:p>
+      <w:pPr>
+        <w:pStyle w:val="ListParagraph"/>
+        <w:numPr>
+          <w:ilvl w:val="0"/>
+          <w:numId w:val="3"/>
+        </w:numPr>
+      </w:pPr>
+      <w:r>
+        <w:t>Select the LUIS App (</w:t>
+      </w:r>
+      <w:r>
+        <w:t>the default name of the provided App is “</w:t>
+      </w:r>
+      <w:r>
+        <w:t>Connect to Printer</w:t>
+      </w:r>
+      <w:r>
+        <w:t>”).</w:t>
+      </w:r>
+    </w:p>
+    <w:p>
+      <w:pPr>
+        <w:pStyle w:val="ListParagraph"/>
+        <w:numPr>
+          <w:ilvl w:val="0"/>
+          <w:numId w:val="3"/>
+        </w:numPr>
+      </w:pPr>
+      <w:r>
+        <w:t>Select the LUIS Intent (the default name of the provided Intent is “</w:t>
+      </w:r>
+      <w:r>
+        <w:t>Connect to Printer</w:t>
+      </w:r>
+      <w:r>
+        <w:t>”).</w:t>
+      </w:r>
+    </w:p>
+    <w:p>
+      <w:pPr>
+        <w:pStyle w:val="ListParagraph"/>
+        <w:numPr>
+          <w:ilvl w:val="0"/>
+          <w:numId w:val="3"/>
+        </w:numPr>
+      </w:pPr>
+      <w:r>
+        <w:t xml:space="preserve">Click </w:t>
+      </w:r>
+      <w:r>
+        <w:rPr>
+          <w:b/>
+        </w:rPr>
+        <w:t>Create Intent Vector</w:t>
+      </w:r>
+      <w:r>
+        <w:t>.</w:t>
+      </w:r>
+    </w:p>
+    <w:p>
+      <w:pPr>
+        <w:pStyle w:val="ListParagraph"/>
+        <w:numPr>
+          <w:ilvl w:val="0"/>
+          <w:numId w:val="3"/>
+        </w:numPr>
+      </w:pPr>
+      <w:r>
+        <w:t xml:space="preserve">Add </w:t>
+      </w:r>
+      <w:r>
+        <w:t>the</w:t>
+      </w:r>
+      <w:r>
+        <w:t xml:space="preserve"> </w:t>
+      </w:r>
+      <w:r>
+        <w:rPr>
+          <w:b/>
+        </w:rPr>
+        <w:t>Available Entit</w:t>
+      </w:r>
+      <w:r>
+        <w:rPr>
+          <w:b/>
+        </w:rPr>
+        <w:t>y</w:t>
+      </w:r>
+      <w:r>
+        <w:t xml:space="preserve"> </w:t>
+      </w:r>
+      <w:r>
+        <w:t xml:space="preserve">(Printer type) </w:t>
+      </w:r>
+      <w:r>
+        <w:t>as</w:t>
+      </w:r>
+      <w:r>
+        <w:t xml:space="preserve"> a</w:t>
+      </w:r>
+      <w:r>
+        <w:t xml:space="preserve"> </w:t>
+      </w:r>
+      <w:r>
+        <w:rPr>
+          <w:b/>
+        </w:rPr>
+        <w:t>Configured Entit</w:t>
+      </w:r>
+      <w:r>
+        <w:rPr>
+          <w:b/>
+        </w:rPr>
+        <w:t>y</w:t>
+      </w:r>
+      <w:r>
+        <w:t xml:space="preserve"> by pressing the plus sign next to the entity in the </w:t>
+      </w:r>
+      <w:r>
+        <w:rPr>
+          <w:b/>
+        </w:rPr>
+        <w:t>Available Entities</w:t>
+      </w:r>
+      <w:r>
+        <w:t xml:space="preserve"> column.</w:t>
+      </w:r>
+    </w:p>
+    <w:p>
+      <w:pPr>
+        <w:pStyle w:val="ListParagraph"/>
+        <w:numPr>
+          <w:ilvl w:val="0"/>
+          <w:numId w:val="3"/>
+        </w:numPr>
+      </w:pPr>
+      <w:r>
+        <w:t xml:space="preserve">Configure the entities to look like the LUIS Intent Vector file in the </w:t>
+      </w:r>
+      <w:hyperlink r:id="rId11" w:history="1">
+        <w:r>
+          <w:rPr>
+            <w:rStyle w:val="Hyperlink"/>
+          </w:rPr>
+          <w:t>demo resources GitHub</w:t>
+        </w:r>
+      </w:hyperlink>
+      <w:r>
+        <w:t>.</w:t>
+      </w:r>
+      <w:r>
+        <w:t xml:space="preserve"> Exact text match is required for </w:t>
+      </w:r>
+      <w:r>
+        <w:rPr>
+          <w:b/>
+          <w:bCs/>
+        </w:rPr>
+        <w:t>Choices Options</w:t>
+      </w:r>
+      <w:r>
+        <w:t>.</w:t>
+      </w:r>
+    </w:p>
+    <w:p>
+      <w:pPr>
+        <w:pStyle w:val="ListParagraph"/>
+        <w:numPr>
+          <w:ilvl w:val="0"/>
+          <w:numId w:val="3"/>
+        </w:numPr>
+      </w:pPr>
+      <w:r>
         <w:t xml:space="preserve">Click </w:t>
       </w:r>
       <w:r>
@@ -737,6 +741,9 @@
         <w:jc w:val="center"/>
       </w:pPr>
       <w:r>
+        <w:rPr>
+          <w:noProof/>
+        </w:rPr>
         <w:lastRenderedPageBreak/>
         <w:drawing>
           <wp:inline distT="0" distB="0" distL="0" distR="0" wp14:anchorId="53AFCAD2" wp14:editId="4B6147FE">
@@ -862,12 +869,12 @@
       <w:r>
         <w:t xml:space="preserve">Download the Flow (ZIP file) stored in the </w:t>
       </w:r>
-      <w:hyperlink r:id="rId13">
+      <w:hyperlink r:id="rId13" w:history="1">
         <w:r>
           <w:rPr>
             <w:rStyle w:val="Hyperlink"/>
           </w:rPr>
-          <w:t>demo resources folder</w:t>
+          <w:t>demo resources GitHub</w:t>
         </w:r>
       </w:hyperlink>
       <w:r>
@@ -1378,23 +1385,7 @@
           <w:b/>
           <w:bCs/>
         </w:rPr>
-        <w:t xml:space="preserve">ile (V2): Pull requesting </w:t>
-      </w:r>
-      <w:proofErr w:type="spellStart"/>
-      <w:r>
-        <w:rPr>
-          <w:b/>
-          <w:bCs/>
-        </w:rPr>
-        <w:t>user’s</w:t>
-      </w:r>
-      <w:proofErr w:type="spellEnd"/>
-      <w:r>
-        <w:rPr>
-          <w:b/>
-          <w:bCs/>
-        </w:rPr>
-        <w:t xml:space="preserve"> data from AAD</w:t>
+        <w:t>ile (V2): Pull requesting user’s data from AAD</w:t>
       </w:r>
       <w:r>
         <w:t xml:space="preserve"> step</w:t>
@@ -1480,10 +1471,7 @@
         <w:t xml:space="preserve"> step </w:t>
       </w:r>
       <w:r>
-        <w:t>(label 2 in the Figure 1)</w:t>
-      </w:r>
-      <w:r>
-        <w:t xml:space="preserve"> </w:t>
+        <w:t xml:space="preserve">(label 2 in the Figure 1) </w:t>
       </w:r>
       <w:r>
         <w:t xml:space="preserve">to update the ticket and close it. Provide </w:t>
@@ -1501,10 +1489,7 @@
         </w:numPr>
       </w:pPr>
       <w:r>
-        <w:t xml:space="preserve">In the </w:t>
-      </w:r>
-      <w:r>
-        <w:t xml:space="preserve">final </w:t>
+        <w:t xml:space="preserve">In the final </w:t>
       </w:r>
       <w:r>
         <w:rPr>
@@ -1550,16 +1535,7 @@
         <w:t xml:space="preserve"> step </w:t>
       </w:r>
       <w:r>
-        <w:t xml:space="preserve">(label </w:t>
-      </w:r>
-      <w:r>
-        <w:t>3</w:t>
-      </w:r>
-      <w:r>
-        <w:t xml:space="preserve"> in the Figure 1)</w:t>
-      </w:r>
-      <w:r>
-        <w:t xml:space="preserve"> </w:t>
+        <w:t xml:space="preserve">(label 3 in the Figure 1) </w:t>
       </w:r>
       <w:r>
         <w:t xml:space="preserve">to update the ticket </w:t>
@@ -1685,10 +1661,13 @@
       </w:r>
       <w:proofErr w:type="gramEnd"/>
       <w:r>
-        <w:t xml:space="preserve"> to </w:t>
+        <w:t xml:space="preserve"> </w:t>
       </w:r>
       <w:r>
         <w:t>above</w:t>
+      </w:r>
+      <w:r>
+        <w:t xml:space="preserve"> to</w:t>
       </w:r>
       <w:r>
         <w:t xml:space="preserve"> the </w:t>
@@ -1801,6 +1780,9 @@
         <w:br/>
       </w:r>
       <w:r>
+        <w:rPr>
+          <w:noProof/>
+        </w:rPr>
         <w:drawing>
           <wp:inline distT="0" distB="0" distL="0" distR="0" wp14:anchorId="40355E35" wp14:editId="5A6BF55D">
             <wp:extent cx="3810000" cy="2451100"/>
@@ -1925,12 +1907,12 @@
       <w:r>
         <w:t xml:space="preserve">stored in the </w:t>
       </w:r>
-      <w:hyperlink r:id="rId15">
+      <w:hyperlink r:id="rId15" w:history="1">
         <w:r>
           <w:rPr>
             <w:rStyle w:val="Hyperlink"/>
           </w:rPr>
-          <w:t>demo resources folder</w:t>
+          <w:t>demo resources GitHub</w:t>
         </w:r>
       </w:hyperlink>
       <w:r>
@@ -2342,19 +2324,13 @@
         <w:sz w:val="20"/>
       </w:rPr>
       <w:tab/>
-      <w:t>Last updated 2019-05-</w:t>
+      <w:t>Last updated 2019-</w:t>
     </w:r>
     <w:r>
       <w:rPr>
         <w:sz w:val="20"/>
       </w:rPr>
-      <w:t>1</w:t>
-    </w:r>
-    <w:r>
-      <w:rPr>
-        <w:sz w:val="20"/>
-      </w:rPr>
-      <w:t>6</w:t>
+      <w:t>06-05</w:t>
     </w:r>
   </w:p>
 </w:ftr>
@@ -4478,7 +4454,7 @@
 </file>
 
 <file path=customXml/itemProps1.xml><?xml version="1.0" encoding="utf-8"?>
-<ds:datastoreItem xmlns:ds="http://schemas.openxmlformats.org/officeDocument/2006/customXml" ds:itemID="{E3D93FA0-2223-974C-A221-86B518C768B1}">
+<ds:datastoreItem xmlns:ds="http://schemas.openxmlformats.org/officeDocument/2006/customXml" ds:itemID="{D876486A-B5D1-864E-A3F9-A34143C1034E}">
   <ds:schemaRefs>
     <ds:schemaRef ds:uri="http://schemas.openxmlformats.org/officeDocument/2006/bibliography"/>
   </ds:schemaRefs>

</xml_diff>